<commit_message>
update eGC1 number; start making changes
</commit_message>
<xml_diff>
--- a/SUGGESTED_REVIEWERS_MEMO.docx
+++ b/SUGGESTED_REVIEWERS_MEMO.docx
@@ -211,8 +211,19 @@
           <w:sz w:val="30"/>
           <w:szCs w:val="30"/>
         </w:rPr>
-        <w:t>eGC1 Number: ??????????????</w:t>
-      </w:r>
+        <w:t xml:space="preserve">eGC1 Number: </w:t>
+      </w:r>
+      <w:r>
+        <w:rPr>
+          <w:rFonts w:ascii="Times" w:hAnsi="Times" w:cs="Times"/>
+          <w:b/>
+          <w:sz w:val="30"/>
+          <w:szCs w:val="30"/>
+        </w:rPr>
+        <w:t>A77160</w:t>
+      </w:r>
+      <w:bookmarkStart w:id="0" w:name="_GoBack"/>
+      <w:bookmarkEnd w:id="0"/>
     </w:p>
     <w:p>
       <w:pPr>
@@ -394,8 +405,6 @@
           <w:szCs w:val="30"/>
         </w:rPr>
       </w:pPr>
-      <w:bookmarkStart w:id="0" w:name="_GoBack"/>
-      <w:bookmarkEnd w:id="0"/>
     </w:p>
     <w:p>
       <w:pPr>
@@ -617,7 +626,6 @@
   <w:style w:type="character" w:default="1" w:styleId="DefaultParagraphFont">
     <w:name w:val="Default Paragraph Font"/>
     <w:uiPriority w:val="1"/>
-    <w:semiHidden/>
     <w:unhideWhenUsed/>
   </w:style>
   <w:style w:type="table" w:default="1" w:styleId="TableNormal">
@@ -847,7 +855,6 @@
   <w:style w:type="character" w:default="1" w:styleId="DefaultParagraphFont">
     <w:name w:val="Default Paragraph Font"/>
     <w:uiPriority w:val="1"/>
-    <w:semiHidden/>
     <w:unhideWhenUsed/>
   </w:style>
   <w:style w:type="table" w:default="1" w:styleId="TableNormal">

</xml_diff>